<commit_message>
Se cargo el jupyter y pagina web
Se realizo la pagina web para los puntos extra donde se despliegan graficas
</commit_message>
<xml_diff>
--- a/Prueba de Conocimiento.docx
+++ b/Prueba de Conocimiento.docx
@@ -26,21 +26,51 @@
     </w:p>
     <w:p>
       <w:pPr>
-        <w:rPr>
-          <w:rFonts w:ascii="Times New Roman" w:hAnsi="Times New Roman" w:cs="Times New Roman"/>
-          <w:b/>
-          <w:bCs/>
-          <w:sz w:val="24"/>
-          <w:szCs w:val="24"/>
-        </w:rPr>
-      </w:pPr>
-      <w:r>
-        <w:rPr>
-          <w:rFonts w:ascii="Times New Roman" w:hAnsi="Times New Roman" w:cs="Times New Roman"/>
-          <w:b/>
-          <w:bCs/>
-          <w:sz w:val="24"/>
-          <w:szCs w:val="24"/>
+        <w:jc w:val="center"/>
+        <w:rPr>
+          <w:rFonts w:ascii="Times New Roman" w:hAnsi="Times New Roman" w:cs="Times New Roman"/>
+          <w:b/>
+          <w:bCs/>
+          <w:sz w:val="24"/>
+          <w:szCs w:val="24"/>
+        </w:rPr>
+      </w:pPr>
+      <w:r>
+        <w:rPr>
+          <w:rFonts w:ascii="Times New Roman" w:hAnsi="Times New Roman" w:cs="Times New Roman"/>
+          <w:b/>
+          <w:bCs/>
+          <w:sz w:val="24"/>
+          <w:szCs w:val="24"/>
+        </w:rPr>
+        <w:t xml:space="preserve">Repositorio del proyecto: </w:t>
+      </w:r>
+      <w:hyperlink r:id="rId6" w:history="1">
+        <w:r>
+          <w:rPr>
+            <w:rStyle w:val="Hyperlink"/>
+          </w:rPr>
+          <w:t>AngelloDavincii/BAM_EVALUACION: Evaluación para aplicación para ingeniero de datos en el BAM (github.com)</w:t>
+        </w:r>
+      </w:hyperlink>
+    </w:p>
+    <w:p>
+      <w:pPr>
+        <w:rPr>
+          <w:rFonts w:ascii="Times New Roman" w:hAnsi="Times New Roman" w:cs="Times New Roman"/>
+          <w:b/>
+          <w:bCs/>
+          <w:sz w:val="32"/>
+          <w:szCs w:val="32"/>
+        </w:rPr>
+      </w:pPr>
+      <w:r>
+        <w:rPr>
+          <w:rFonts w:ascii="Times New Roman" w:hAnsi="Times New Roman" w:cs="Times New Roman"/>
+          <w:b/>
+          <w:bCs/>
+          <w:sz w:val="32"/>
+          <w:szCs w:val="32"/>
         </w:rPr>
         <w:t>Parte 1</w:t>
       </w:r>
@@ -75,7 +105,6 @@
           <w:lang w:val="en-US"/>
         </w:rPr>
       </w:pPr>
-      <w:proofErr w:type="spellStart"/>
       <w:r>
         <w:rPr>
           <w:rFonts w:ascii="Times New Roman" w:hAnsi="Times New Roman" w:cs="Times New Roman"/>
@@ -85,33 +114,8 @@
           <w:szCs w:val="24"/>
           <w:lang w:val="en-US"/>
         </w:rPr>
-        <w:t>Importando</w:t>
-      </w:r>
-      <w:proofErr w:type="spellEnd"/>
-      <w:r>
-        <w:rPr>
-          <w:rFonts w:ascii="Times New Roman" w:hAnsi="Times New Roman" w:cs="Times New Roman"/>
-          <w:b/>
-          <w:bCs/>
-          <w:sz w:val="24"/>
-          <w:szCs w:val="24"/>
-          <w:lang w:val="en-US"/>
-        </w:rPr>
-        <w:t xml:space="preserve"> los </w:t>
-      </w:r>
-      <w:proofErr w:type="spellStart"/>
-      <w:r>
-        <w:rPr>
-          <w:rFonts w:ascii="Times New Roman" w:hAnsi="Times New Roman" w:cs="Times New Roman"/>
-          <w:b/>
-          <w:bCs/>
-          <w:sz w:val="24"/>
-          <w:szCs w:val="24"/>
-          <w:lang w:val="en-US"/>
-        </w:rPr>
-        <w:t>datos</w:t>
-      </w:r>
-      <w:proofErr w:type="spellEnd"/>
+        <w:t>Importando los datos</w:t>
+      </w:r>
     </w:p>
     <w:p>
       <w:pPr>
@@ -145,7 +149,7 @@
                     <pic:cNvPicPr/>
                   </pic:nvPicPr>
                   <pic:blipFill>
-                    <a:blip r:embed="rId6"/>
+                    <a:blip r:embed="rId7"/>
                     <a:stretch>
                       <a:fillRect/>
                     </a:stretch>
@@ -199,7 +203,7 @@
                     <pic:cNvPicPr/>
                   </pic:nvPicPr>
                   <pic:blipFill>
-                    <a:blip r:embed="rId7"/>
+                    <a:blip r:embed="rId8"/>
                     <a:stretch>
                       <a:fillRect/>
                     </a:stretch>
@@ -232,7 +236,6 @@
           <w:lang w:val="en-US"/>
         </w:rPr>
       </w:pPr>
-      <w:proofErr w:type="spellStart"/>
       <w:r>
         <w:rPr>
           <w:rFonts w:ascii="Times New Roman" w:hAnsi="Times New Roman" w:cs="Times New Roman"/>
@@ -242,19 +245,7 @@
           <w:szCs w:val="24"/>
           <w:lang w:val="en-US"/>
         </w:rPr>
-        <w:t>Inciso</w:t>
-      </w:r>
-      <w:proofErr w:type="spellEnd"/>
-      <w:r>
-        <w:rPr>
-          <w:rFonts w:ascii="Times New Roman" w:hAnsi="Times New Roman" w:cs="Times New Roman"/>
-          <w:b/>
-          <w:bCs/>
-          <w:sz w:val="24"/>
-          <w:szCs w:val="24"/>
-          <w:lang w:val="en-US"/>
-        </w:rPr>
-        <w:t xml:space="preserve"> 1</w:t>
+        <w:t>Inciso 1</w:t>
       </w:r>
     </w:p>
     <w:p>
@@ -289,7 +280,7 @@
                     <pic:cNvPicPr/>
                   </pic:nvPicPr>
                   <pic:blipFill>
-                    <a:blip r:embed="rId8"/>
+                    <a:blip r:embed="rId9"/>
                     <a:stretch>
                       <a:fillRect/>
                     </a:stretch>
@@ -375,7 +366,7 @@
                     <pic:cNvPicPr/>
                   </pic:nvPicPr>
                   <pic:blipFill>
-                    <a:blip r:embed="rId9"/>
+                    <a:blip r:embed="rId10"/>
                     <a:stretch>
                       <a:fillRect/>
                     </a:stretch>
@@ -447,7 +438,7 @@
                     <pic:cNvPicPr/>
                   </pic:nvPicPr>
                   <pic:blipFill>
-                    <a:blip r:embed="rId10"/>
+                    <a:blip r:embed="rId11"/>
                     <a:stretch>
                       <a:fillRect/>
                     </a:stretch>
@@ -520,7 +511,7 @@
                     <pic:cNvPicPr/>
                   </pic:nvPicPr>
                   <pic:blipFill>
-                    <a:blip r:embed="rId11"/>
+                    <a:blip r:embed="rId12"/>
                     <a:stretch>
                       <a:fillRect/>
                     </a:stretch>
@@ -541,8 +532,164 @@
         </w:drawing>
       </w:r>
     </w:p>
+    <w:p>
+      <w:pPr>
+        <w:rPr>
+          <w:rFonts w:ascii="Times New Roman" w:hAnsi="Times New Roman" w:cs="Times New Roman"/>
+          <w:b/>
+          <w:bCs/>
+          <w:sz w:val="32"/>
+          <w:szCs w:val="32"/>
+        </w:rPr>
+      </w:pPr>
+      <w:r>
+        <w:rPr>
+          <w:rFonts w:ascii="Times New Roman" w:hAnsi="Times New Roman" w:cs="Times New Roman"/>
+          <w:b/>
+          <w:bCs/>
+          <w:sz w:val="32"/>
+          <w:szCs w:val="32"/>
+        </w:rPr>
+        <w:t>Parte 2</w:t>
+      </w:r>
+    </w:p>
+    <w:p>
+      <w:pPr>
+        <w:rPr>
+          <w:rFonts w:ascii="Times New Roman" w:hAnsi="Times New Roman" w:cs="Times New Roman"/>
+          <w:b/>
+          <w:bCs/>
+          <w:sz w:val="32"/>
+          <w:szCs w:val="32"/>
+        </w:rPr>
+      </w:pPr>
+      <w:r>
+        <w:rPr>
+          <w:noProof/>
+        </w:rPr>
+        <w:lastRenderedPageBreak/>
+        <w:drawing>
+          <wp:inline distT="0" distB="0" distL="0" distR="0" wp14:anchorId="6F4D5943" wp14:editId="30BE8ED2">
+            <wp:extent cx="5943600" cy="5338445"/>
+            <wp:effectExtent l="0" t="0" r="0" b="0"/>
+            <wp:docPr id="3" name="Picture 3" descr="Text&#10;&#10;Description automatically generated"/>
+            <wp:cNvGraphicFramePr>
+              <a:graphicFrameLocks xmlns:a="http://schemas.openxmlformats.org/drawingml/2006/main" noChangeAspect="1"/>
+            </wp:cNvGraphicFramePr>
+            <a:graphic xmlns:a="http://schemas.openxmlformats.org/drawingml/2006/main">
+              <a:graphicData uri="http://schemas.openxmlformats.org/drawingml/2006/picture">
+                <pic:pic xmlns:pic="http://schemas.openxmlformats.org/drawingml/2006/picture">
+                  <pic:nvPicPr>
+                    <pic:cNvPr id="3" name="Picture 3" descr="Text&#10;&#10;Description automatically generated"/>
+                    <pic:cNvPicPr/>
+                  </pic:nvPicPr>
+                  <pic:blipFill>
+                    <a:blip r:embed="rId13"/>
+                    <a:stretch>
+                      <a:fillRect/>
+                    </a:stretch>
+                  </pic:blipFill>
+                  <pic:spPr>
+                    <a:xfrm>
+                      <a:off x="0" y="0"/>
+                      <a:ext cx="5943600" cy="5338445"/>
+                    </a:xfrm>
+                    <a:prstGeom prst="rect">
+                      <a:avLst/>
+                    </a:prstGeom>
+                  </pic:spPr>
+                </pic:pic>
+              </a:graphicData>
+            </a:graphic>
+          </wp:inline>
+        </w:drawing>
+      </w:r>
+    </w:p>
+    <w:p>
+      <w:pPr>
+        <w:rPr>
+          <w:rFonts w:ascii="Times New Roman" w:hAnsi="Times New Roman" w:cs="Times New Roman"/>
+          <w:b/>
+          <w:bCs/>
+          <w:sz w:val="32"/>
+          <w:szCs w:val="32"/>
+        </w:rPr>
+      </w:pPr>
+      <w:r>
+        <w:rPr>
+          <w:rFonts w:ascii="Times New Roman" w:hAnsi="Times New Roman" w:cs="Times New Roman"/>
+          <w:b/>
+          <w:bCs/>
+          <w:sz w:val="32"/>
+          <w:szCs w:val="32"/>
+        </w:rPr>
+        <w:t>P</w:t>
+      </w:r>
+      <w:r>
+        <w:rPr>
+          <w:rFonts w:ascii="Times New Roman" w:hAnsi="Times New Roman" w:cs="Times New Roman"/>
+          <w:b/>
+          <w:bCs/>
+          <w:sz w:val="32"/>
+          <w:szCs w:val="32"/>
+        </w:rPr>
+        <w:t>untos extra</w:t>
+      </w:r>
+    </w:p>
+    <w:p>
+      <w:pPr>
+        <w:rPr>
+          <w:rFonts w:ascii="Times New Roman" w:hAnsi="Times New Roman" w:cs="Times New Roman"/>
+          <w:b/>
+          <w:bCs/>
+          <w:sz w:val="32"/>
+          <w:szCs w:val="32"/>
+        </w:rPr>
+      </w:pPr>
+      <w:r>
+        <w:rPr>
+          <w:noProof/>
+        </w:rPr>
+        <w:lastRenderedPageBreak/>
+        <w:drawing>
+          <wp:inline distT="0" distB="0" distL="0" distR="0" wp14:anchorId="2729ACB0" wp14:editId="0D3E266D">
+            <wp:extent cx="5943600" cy="2350135"/>
+            <wp:effectExtent l="0" t="0" r="0" b="0"/>
+            <wp:docPr id="4" name="Picture 4" descr="Graphical user interface, application&#10;&#10;Description automatically generated"/>
+            <wp:cNvGraphicFramePr>
+              <a:graphicFrameLocks xmlns:a="http://schemas.openxmlformats.org/drawingml/2006/main" noChangeAspect="1"/>
+            </wp:cNvGraphicFramePr>
+            <a:graphic xmlns:a="http://schemas.openxmlformats.org/drawingml/2006/main">
+              <a:graphicData uri="http://schemas.openxmlformats.org/drawingml/2006/picture">
+                <pic:pic xmlns:pic="http://schemas.openxmlformats.org/drawingml/2006/picture">
+                  <pic:nvPicPr>
+                    <pic:cNvPr id="4" name="Picture 4" descr="Graphical user interface, application&#10;&#10;Description automatically generated"/>
+                    <pic:cNvPicPr/>
+                  </pic:nvPicPr>
+                  <pic:blipFill>
+                    <a:blip r:embed="rId14"/>
+                    <a:stretch>
+                      <a:fillRect/>
+                    </a:stretch>
+                  </pic:blipFill>
+                  <pic:spPr>
+                    <a:xfrm>
+                      <a:off x="0" y="0"/>
+                      <a:ext cx="5943600" cy="2350135"/>
+                    </a:xfrm>
+                    <a:prstGeom prst="rect">
+                      <a:avLst/>
+                    </a:prstGeom>
+                  </pic:spPr>
+                </pic:pic>
+              </a:graphicData>
+            </a:graphic>
+          </wp:inline>
+        </w:drawing>
+      </w:r>
+    </w:p>
     <w:sectPr>
-      <w:headerReference w:type="default" r:id="rId12"/>
+      <w:headerReference w:type="default" r:id="rId15"/>
       <w:pgSz w:w="12240" w:h="15840"/>
       <w:pgMar w:top="1440" w:right="1440" w:bottom="1440" w:left="1440" w:header="720" w:footer="720" w:gutter="0"/>
       <w:cols w:space="720"/>
@@ -1115,6 +1262,18 @@
       <w:lang w:val="es-GT"/>
     </w:rPr>
   </w:style>
+  <w:style w:type="character" w:styleId="Hyperlink">
+    <w:name w:val="Hyperlink"/>
+    <w:basedOn w:val="DefaultParagraphFont"/>
+    <w:uiPriority w:val="99"/>
+    <w:semiHidden/>
+    <w:unhideWhenUsed/>
+    <w:rsid w:val="00DD7AE1"/>
+    <w:rPr>
+      <w:color w:val="0000FF"/>
+      <w:u w:val="single"/>
+    </w:rPr>
+  </w:style>
 </w:styles>
 </file>
 

</xml_diff>